<commit_message>
upload the old counter and the new
</commit_message>
<xml_diff>
--- a/layout_lab/report.docx
+++ b/layout_lab/report.docx
@@ -1,25 +1,24 @@
 
 <file path=word/document.xml><?xml version="1.0" encoding="utf-8"?>
-<w:document xmlns:wpc="http://schemas.microsoft.com/office/word/2010/wordprocessingCanvas" xmlns:cx="http://schemas.microsoft.com/office/drawing/2014/chartex" xmlns:cx1="http://schemas.microsoft.com/office/drawing/2015/9/8/chartex" xmlns:cx2="http://schemas.microsoft.com/office/drawing/2015/10/21/chartex" xmlns:cx3="http://schemas.microsoft.com/office/drawing/2016/5/9/chartex" xmlns:cx4="http://schemas.microsoft.com/office/drawing/2016/5/10/chartex" xmlns:cx5="http://schemas.microsoft.com/office/drawing/2016/5/11/chartex" xmlns:cx6="http://schemas.microsoft.com/office/drawing/2016/5/12/chartex" xmlns:cx7="http://schemas.microsoft.com/office/drawing/2016/5/13/chartex" xmlns:cx8="http://schemas.microsoft.com/office/drawing/2016/5/14/chartex" xmlns:mc="http://schemas.openxmlformats.org/markup-compatibility/2006" xmlns:aink="http://schemas.microsoft.com/office/drawing/2016/ink" xmlns:am3d="http://schemas.microsoft.com/office/drawing/2017/model3d" xmlns:o="urn:schemas-microsoft-com:office:office" xmlns:oel="http://schemas.microsoft.com/office/2019/extlst" xmlns:r="http://schemas.openxmlformats.org/officeDocument/2006/relationships" xmlns:m="http://schemas.openxmlformats.org/officeDocument/2006/math" xmlns:v="urn:schemas-microsoft-com:vml" xmlns:wp14="http://schemas.microsoft.com/office/word/2010/wordprocessingDrawing" xmlns:wp="http://schemas.openxmlformats.org/drawingml/2006/wordprocessingDrawing" xmlns:w10="urn:schemas-microsoft-com:office:word" xmlns:w="http://schemas.openxmlformats.org/wordprocessingml/2006/main" xmlns:w14="http://schemas.microsoft.com/office/word/2010/wordml" xmlns:w15="http://schemas.microsoft.com/office/word/2012/wordml" xmlns:w16cex="http://schemas.microsoft.com/office/word/2018/wordml/cex" xmlns:w16cid="http://schemas.microsoft.com/office/word/2016/wordml/cid" xmlns:w16="http://schemas.microsoft.com/office/word/2018/wordml" xmlns:w16du="http://schemas.microsoft.com/office/word/2023/wordml/word16du" xmlns:w16sdtdh="http://schemas.microsoft.com/office/word/2020/wordml/sdtdatahash" xmlns:w16se="http://schemas.microsoft.com/office/word/2015/wordml/symex" xmlns:wpg="http://schemas.microsoft.com/office/word/2010/wordprocessingGroup" xmlns:wpi="http://schemas.microsoft.com/office/word/2010/wordprocessingInk" xmlns:wne="http://schemas.microsoft.com/office/word/2006/wordml" xmlns:wps="http://schemas.microsoft.com/office/word/2010/wordprocessingShape" mc:Ignorable="w14 w15 w16se w16cid w16 w16cex w16sdtdh w16du wp14">
+<w:document xmlns:o="urn:schemas-microsoft-com:office:office" xmlns:r="http://schemas.openxmlformats.org/officeDocument/2006/relationships" xmlns:v="urn:schemas-microsoft-com:vml" xmlns:w="http://schemas.openxmlformats.org/wordprocessingml/2006/main" xmlns:w10="urn:schemas-microsoft-com:office:word" xmlns:wp="http://schemas.openxmlformats.org/drawingml/2006/wordprocessingDrawing" xmlns:wps="http://schemas.microsoft.com/office/word/2010/wordprocessingShape" xmlns:wpg="http://schemas.microsoft.com/office/word/2010/wordprocessingGroup" xmlns:mc="http://schemas.openxmlformats.org/markup-compatibility/2006" xmlns:wp14="http://schemas.microsoft.com/office/word/2010/wordprocessingDrawing" xmlns:w14="http://schemas.microsoft.com/office/word/2010/wordml" xmlns:w15="http://schemas.microsoft.com/office/word/2012/wordml" mc:Ignorable="w14 wp14 w15">
   <w:body>
     <w:p>
       <w:pPr>
-        <w:spacing w:line="240" w:lineRule="auto"/>
-        <w:rPr>
-          <w:rFonts w:ascii="Times New Roman" w:eastAsia="Times New Roman" w:hAnsi="Times New Roman" w:cs="Times New Roman"/>
+        <w:pStyle w:val="Normal"/>
+        <w:spacing w:lineRule="auto" w:line="240"/>
+        <w:rPr>
+          <w:rFonts w:ascii="Times New Roman" w:hAnsi="Times New Roman" w:eastAsia="Times New Roman" w:cs="Times New Roman"/>
           <w:sz w:val="24"/>
           <w:szCs w:val="24"/>
         </w:rPr>
       </w:pPr>
       <w:r>
-        <w:rPr>
-          <w:noProof/>
-        </w:rPr>
+        <w:rPr/>
         <w:drawing>
-          <wp:inline distT="0" distB="0" distL="0" distR="0" wp14:anchorId="6B1FB522" wp14:editId="3A74C95F">
+          <wp:inline distT="0" distB="0" distL="0" distR="0">
             <wp:extent cx="5732145" cy="570865"/>
             <wp:effectExtent l="0" t="0" r="0" b="0"/>
-            <wp:docPr id="1" name="Picture 2"/>
+            <wp:docPr id="1" name="Picture 2" descr=""/>
             <wp:cNvGraphicFramePr>
               <a:graphicFrameLocks xmlns:a="http://schemas.openxmlformats.org/drawingml/2006/main" noChangeAspect="1"/>
             </wp:cNvGraphicFramePr>
@@ -27,13 +26,13 @@
               <a:graphicData uri="http://schemas.openxmlformats.org/drawingml/2006/picture">
                 <pic:pic xmlns:pic="http://schemas.openxmlformats.org/drawingml/2006/picture">
                   <pic:nvPicPr>
-                    <pic:cNvPr id="1" name="Picture 2"/>
+                    <pic:cNvPr id="1" name="Picture 2" descr=""/>
                     <pic:cNvPicPr>
                       <a:picLocks noChangeAspect="1" noChangeArrowheads="1"/>
                     </pic:cNvPicPr>
                   </pic:nvPicPr>
                   <pic:blipFill>
-                    <a:blip r:embed="rId4"/>
+                    <a:blip r:embed="rId2"/>
                     <a:stretch>
                       <a:fillRect/>
                     </a:stretch>
@@ -56,21 +55,30 @@
     </w:p>
     <w:p>
       <w:pPr>
-        <w:spacing w:after="240" w:line="240" w:lineRule="auto"/>
-        <w:rPr>
-          <w:rFonts w:ascii="Times New Roman" w:eastAsia="Times New Roman" w:hAnsi="Times New Roman" w:cs="Times New Roman"/>
+        <w:pStyle w:val="Normal"/>
+        <w:spacing w:lineRule="auto" w:line="240" w:before="0" w:after="240"/>
+        <w:rPr>
+          <w:rFonts w:ascii="Times New Roman" w:hAnsi="Times New Roman" w:eastAsia="Times New Roman" w:cs="Times New Roman"/>
           <w:sz w:val="24"/>
           <w:szCs w:val="24"/>
         </w:rPr>
       </w:pPr>
+      <w:r>
+        <w:rPr>
+          <w:rFonts w:eastAsia="Times New Roman" w:cs="Times New Roman" w:ascii="Times New Roman" w:hAnsi="Times New Roman"/>
+          <w:sz w:val="24"/>
+          <w:szCs w:val="24"/>
+        </w:rPr>
+      </w:r>
     </w:p>
     <w:p>
       <w:pPr>
-        <w:spacing w:after="360" w:line="240" w:lineRule="auto"/>
-        <w:ind w:right="260"/>
+        <w:pStyle w:val="Normal"/>
+        <w:spacing w:lineRule="auto" w:line="240" w:before="0" w:after="360"/>
+        <w:ind w:right="260" w:hanging="0"/>
         <w:jc w:val="center"/>
         <w:rPr>
-          <w:rFonts w:ascii="Times New Roman" w:eastAsia="Times New Roman" w:hAnsi="Times New Roman" w:cs="Times New Roman"/>
+          <w:rFonts w:ascii="Times New Roman" w:hAnsi="Times New Roman" w:eastAsia="Times New Roman" w:cs="Times New Roman"/>
           <w:sz w:val="24"/>
           <w:szCs w:val="24"/>
         </w:rPr>
@@ -84,44 +92,20 @@
           <w:sz w:val="33"/>
           <w:szCs w:val="33"/>
         </w:rPr>
-        <w:t xml:space="preserve">Dual </w:t>
-      </w:r>
-      <w:proofErr w:type="gramStart"/>
-      <w:r>
-        <w:rPr>
-          <w:rFonts w:eastAsia="Times New Roman"/>
-          <w:i/>
-          <w:iCs/>
-          <w:color w:val="000066"/>
-          <w:sz w:val="33"/>
-          <w:szCs w:val="33"/>
-        </w:rPr>
-        <w:t>Bachelor in Data Science</w:t>
-      </w:r>
-      <w:proofErr w:type="gramEnd"/>
-      <w:r>
-        <w:rPr>
-          <w:rFonts w:eastAsia="Times New Roman"/>
-          <w:i/>
-          <w:iCs/>
-          <w:color w:val="000066"/>
-          <w:sz w:val="33"/>
-          <w:szCs w:val="33"/>
-        </w:rPr>
-        <w:t xml:space="preserve"> and Telecommunications Technologies Engineering 2020-2025</w:t>
+        <w:t>Dual Bachelor in Data Science and Telecommunications Technologies Engineering 2020-2025</w:t>
       </w:r>
     </w:p>
     <w:p>
       <w:pPr>
-        <w:spacing w:before="480" w:line="240" w:lineRule="auto"/>
+        <w:pStyle w:val="Normal"/>
+        <w:spacing w:lineRule="auto" w:line="240" w:before="480" w:after="0"/>
         <w:jc w:val="center"/>
         <w:rPr>
-          <w:rFonts w:ascii="Times New Roman" w:eastAsia="Times New Roman" w:hAnsi="Times New Roman" w:cs="Times New Roman"/>
+          <w:rFonts w:ascii="Times New Roman" w:hAnsi="Times New Roman" w:eastAsia="Times New Roman" w:cs="Times New Roman"/>
           <w:sz w:val="24"/>
           <w:szCs w:val="24"/>
         </w:rPr>
       </w:pPr>
-      <w:proofErr w:type="spellStart"/>
       <w:r>
         <w:rPr>
           <w:rFonts w:eastAsia="Times New Roman"/>
@@ -133,51 +117,44 @@
           <w:sz w:val="33"/>
           <w:szCs w:val="33"/>
         </w:rPr>
-        <w:t>Microwind</w:t>
-      </w:r>
-      <w:proofErr w:type="spellEnd"/>
-      <w:r>
-        <w:rPr>
-          <w:rFonts w:eastAsia="Times New Roman"/>
-          <w:b/>
-          <w:bCs/>
-          <w:i/>
-          <w:iCs/>
-          <w:color w:val="000066"/>
-          <w:sz w:val="33"/>
-          <w:szCs w:val="33"/>
-        </w:rPr>
-        <w:t xml:space="preserve"> Lab Work </w:t>
+        <w:t xml:space="preserve">Microwind Lab Work </w:t>
       </w:r>
     </w:p>
     <w:p>
       <w:pPr>
-        <w:spacing w:line="240" w:lineRule="auto"/>
-        <w:rPr>
-          <w:rFonts w:ascii="Times New Roman" w:eastAsia="Times New Roman" w:hAnsi="Times New Roman" w:cs="Times New Roman"/>
+        <w:pStyle w:val="Normal"/>
+        <w:spacing w:lineRule="auto" w:line="240"/>
+        <w:rPr>
+          <w:rFonts w:ascii="Times New Roman" w:hAnsi="Times New Roman" w:eastAsia="Times New Roman" w:cs="Times New Roman"/>
           <w:sz w:val="24"/>
           <w:szCs w:val="24"/>
         </w:rPr>
       </w:pPr>
+      <w:r>
+        <w:rPr>
+          <w:rFonts w:eastAsia="Times New Roman" w:cs="Times New Roman" w:ascii="Times New Roman" w:hAnsi="Times New Roman"/>
+          <w:sz w:val="24"/>
+          <w:szCs w:val="24"/>
+        </w:rPr>
+      </w:r>
     </w:p>
     <w:p>
       <w:pPr>
-        <w:spacing w:line="240" w:lineRule="auto"/>
-        <w:rPr>
-          <w:rFonts w:ascii="Times New Roman" w:eastAsia="Times New Roman" w:hAnsi="Times New Roman" w:cs="Times New Roman"/>
+        <w:pStyle w:val="Normal"/>
+        <w:spacing w:lineRule="auto" w:line="240"/>
+        <w:rPr>
+          <w:rFonts w:ascii="Times New Roman" w:hAnsi="Times New Roman" w:eastAsia="Times New Roman" w:cs="Times New Roman"/>
           <w:sz w:val="24"/>
           <w:szCs w:val="24"/>
         </w:rPr>
       </w:pPr>
       <w:r>
-        <w:rPr>
-          <w:noProof/>
-        </w:rPr>
+        <w:rPr/>
         <w:drawing>
-          <wp:inline distT="0" distB="0" distL="0" distR="0" wp14:anchorId="2D5E0A45" wp14:editId="0BBCBADB">
+          <wp:inline distT="0" distB="0" distL="0" distR="0">
             <wp:extent cx="5732145" cy="9525"/>
             <wp:effectExtent l="0" t="0" r="0" b="0"/>
-            <wp:docPr id="2" name="Picture 1"/>
+            <wp:docPr id="2" name="Picture 1" descr=""/>
             <wp:cNvGraphicFramePr>
               <a:graphicFrameLocks xmlns:a="http://schemas.openxmlformats.org/drawingml/2006/main" noChangeAspect="1"/>
             </wp:cNvGraphicFramePr>
@@ -185,13 +162,13 @@
               <a:graphicData uri="http://schemas.openxmlformats.org/drawingml/2006/picture">
                 <pic:pic xmlns:pic="http://schemas.openxmlformats.org/drawingml/2006/picture">
                   <pic:nvPicPr>
-                    <pic:cNvPr id="2" name="Picture 1"/>
+                    <pic:cNvPr id="2" name="Picture 1" descr=""/>
                     <pic:cNvPicPr>
                       <a:picLocks noChangeAspect="1" noChangeArrowheads="1"/>
                     </pic:cNvPicPr>
                   </pic:nvPicPr>
                   <pic:blipFill>
-                    <a:blip r:embed="rId5"/>
+                    <a:blip r:embed="rId3"/>
                     <a:stretch>
                       <a:fillRect/>
                     </a:stretch>
@@ -214,8 +191,9 @@
     </w:p>
     <w:p>
       <w:pPr>
-        <w:spacing w:after="560" w:line="240" w:lineRule="auto"/>
-        <w:ind w:right="140"/>
+        <w:pStyle w:val="Normal"/>
+        <w:spacing w:lineRule="auto" w:line="240" w:before="0" w:after="560"/>
+        <w:ind w:right="140" w:hanging="0"/>
         <w:jc w:val="center"/>
         <w:rPr>
           <w:rFonts w:eastAsia="Times New Roman"/>
@@ -228,17 +206,8 @@
         </w:rPr>
       </w:pPr>
       <w:r>
-        <w:rPr>
-          <w:rFonts w:eastAsia="Times New Roman"/>
-          <w:b/>
-          <w:bCs/>
-          <w:noProof/>
-          <w:color w:val="000066"/>
-          <w:sz w:val="38"/>
-          <w:szCs w:val="38"/>
-        </w:rPr>
         <w:drawing>
-          <wp:anchor distT="0" distB="0" distL="0" distR="0" simplePos="0" relativeHeight="251659264" behindDoc="0" locked="0" layoutInCell="0" allowOverlap="1" wp14:anchorId="62592977" wp14:editId="1198A621">
+          <wp:anchor behindDoc="0" distT="0" distB="0" distL="0" distR="0" simplePos="0" locked="0" layoutInCell="0" allowOverlap="1" relativeHeight="6">
             <wp:simplePos x="0" y="0"/>
             <wp:positionH relativeFrom="column">
               <wp:align>center</wp:align>
@@ -263,7 +232,7 @@
                     </pic:cNvPicPr>
                   </pic:nvPicPr>
                   <pic:blipFill>
-                    <a:blip r:embed="rId6"/>
+                    <a:blip r:embed="rId4"/>
                     <a:stretch>
                       <a:fillRect/>
                     </a:stretch>
@@ -298,8 +267,18 @@
     </w:p>
     <w:p>
       <w:pPr>
-        <w:spacing w:after="560" w:line="240" w:lineRule="auto"/>
-        <w:ind w:right="140"/>
+        <w:sectPr>
+          <w:type w:val="nextPage"/>
+          <w:pgSz w:w="11906" w:h="16838"/>
+          <w:pgMar w:left="1134" w:right="1134" w:gutter="0" w:header="0" w:top="1134" w:footer="0" w:bottom="1134"/>
+          <w:pgNumType w:fmt="decimal"/>
+          <w:formProt w:val="false"/>
+          <w:textDirection w:val="lrTb"/>
+          <w:docGrid w:type="default" w:linePitch="100" w:charSpace="0"/>
+        </w:sectPr>
+        <w:pStyle w:val="Normal"/>
+        <w:spacing w:lineRule="auto" w:line="240" w:before="0" w:after="560"/>
+        <w:ind w:right="140" w:hanging="0"/>
         <w:jc w:val="center"/>
         <w:rPr>
           <w:rFonts w:eastAsia="Times New Roman"/>
@@ -310,12 +289,6 @@
           <w:szCs w:val="38"/>
           <w:lang w:val="es-ES"/>
         </w:rPr>
-        <w:sectPr>
-          <w:pgSz w:w="11906" w:h="16838"/>
-          <w:pgMar w:top="1134" w:right="1134" w:bottom="1134" w:left="1134" w:header="0" w:footer="0" w:gutter="0"/>
-          <w:cols w:space="720"/>
-          <w:formProt w:val="0"/>
-        </w:sectPr>
       </w:pPr>
       <w:r>
         <w:rPr>
@@ -330,15 +303,12 @@
         <w:t>Andrés Navarro Pedregal (100451730)</w:t>
       </w:r>
       <w:r>
-        <w:rPr>
-          <w:lang w:val="es-ES"/>
-        </w:rPr>
         <w:br w:type="page"/>
       </w:r>
     </w:p>
     <w:p>
       <w:pPr>
-        <w:pStyle w:val="Ttulo2"/>
+        <w:pStyle w:val="Heading2"/>
         <w:rPr>
           <w:color w:val="002060"/>
         </w:rPr>
@@ -347,12 +317,12 @@
         <w:rPr>
           <w:color w:val="002060"/>
         </w:rPr>
-        <w:lastRenderedPageBreak/>
         <w:t>Schematics</w:t>
       </w:r>
     </w:p>
     <w:p>
       <w:pPr>
+        <w:pStyle w:val="Normal"/>
         <w:rPr>
           <w:lang w:eastAsia="en-US"/>
         </w:rPr>
@@ -361,64 +331,36 @@
         <w:rPr>
           <w:lang w:eastAsia="en-US"/>
         </w:rPr>
-        <w:t>M</w:t>
-      </w:r>
-      <w:r>
-        <w:rPr>
-          <w:lang w:eastAsia="en-US"/>
-        </w:rPr>
-        <w:t>ultiplexer using transmission gates.</w:t>
-      </w:r>
-      <w:r>
-        <w:rPr>
-          <w:lang w:eastAsia="en-US"/>
-        </w:rPr>
-        <w:t xml:space="preserve"> </w:t>
+        <w:t xml:space="preserve">Multiplexer using transmission gates. </w:t>
       </w:r>
     </w:p>
     <w:p>
       <w:pPr>
+        <w:pStyle w:val="Normal"/>
         <w:rPr>
           <w:lang w:val="es-ES" w:eastAsia="en-US"/>
         </w:rPr>
       </w:pPr>
       <w:r>
         <w:rPr>
-          <w:highlight w:val="yellow"/>
           <w:lang w:val="es-ES" w:eastAsia="en-US"/>
         </w:rPr>
-        <w:t>TODO PONERLO</w:t>
-      </w:r>
-      <w:r>
-        <w:rPr>
-          <w:highlight w:val="yellow"/>
-          <w:lang w:val="es-ES" w:eastAsia="en-US"/>
-        </w:rPr>
-        <w:t xml:space="preserve"> BONITO SIN LO DE MARIO</w:t>
       </w:r>
     </w:p>
     <w:p>
       <w:pPr>
+        <w:pStyle w:val="Normal"/>
         <w:rPr>
           <w:lang w:val="es-ES" w:eastAsia="en-US"/>
         </w:rPr>
       </w:pPr>
-    </w:p>
-    <w:p>
-      <w:pPr>
-        <w:rPr>
-          <w:lang w:val="es-ES" w:eastAsia="en-US"/>
-        </w:rPr>
-      </w:pPr>
-      <w:r>
-        <w:rPr>
-          <w:lang w:val="es-ES" w:eastAsia="en-US"/>
-        </w:rPr>
+      <w:r>
+        <w:rPr/>
         <w:drawing>
-          <wp:inline distT="0" distB="0" distL="0" distR="0" wp14:anchorId="0F5E196E" wp14:editId="726900E2">
+          <wp:inline distT="0" distB="0" distL="0" distR="0">
             <wp:extent cx="5731510" cy="3056255"/>
-            <wp:effectExtent l="0" t="0" r="2540" b="0"/>
-            <wp:docPr id="330545504" name="Imagen 1" descr="Diagrama&#10;&#10;Descripción generada automáticamente"/>
+            <wp:effectExtent l="0" t="0" r="0" b="0"/>
+            <wp:docPr id="4" name="Imagen 1" descr="Diagrama&#10;&#10;Descripción generada automáticamente"/>
             <wp:cNvGraphicFramePr>
               <a:graphicFrameLocks xmlns:a="http://schemas.openxmlformats.org/drawingml/2006/main" noChangeAspect="1"/>
             </wp:cNvGraphicFramePr>
@@ -426,16 +368,18 @@
               <a:graphicData uri="http://schemas.openxmlformats.org/drawingml/2006/picture">
                 <pic:pic xmlns:pic="http://schemas.openxmlformats.org/drawingml/2006/picture">
                   <pic:nvPicPr>
-                    <pic:cNvPr id="330545504" name="Imagen 1" descr="Diagrama&#10;&#10;Descripción generada automáticamente"/>
-                    <pic:cNvPicPr/>
+                    <pic:cNvPr id="4" name="Imagen 1" descr="Diagrama&#10;&#10;Descripción generada automáticamente"/>
+                    <pic:cNvPicPr>
+                      <a:picLocks noChangeAspect="1" noChangeArrowheads="1"/>
+                    </pic:cNvPicPr>
                   </pic:nvPicPr>
                   <pic:blipFill>
-                    <a:blip r:embed="rId7"/>
+                    <a:blip r:embed="rId5"/>
                     <a:stretch>
                       <a:fillRect/>
                     </a:stretch>
                   </pic:blipFill>
-                  <pic:spPr>
+                  <pic:spPr bwMode="auto">
                     <a:xfrm>
                       <a:off x="0" y="0"/>
                       <a:ext cx="5731510" cy="3056255"/>
@@ -453,31 +397,41 @@
     </w:p>
     <w:p>
       <w:pPr>
+        <w:pStyle w:val="Normal"/>
         <w:rPr>
           <w:lang w:val="es-ES" w:eastAsia="en-US"/>
         </w:rPr>
       </w:pPr>
-    </w:p>
-    <w:p>
-      <w:r>
-        <w:t>D-latch</w:t>
+      <w:r>
+        <w:rPr>
+          <w:lang w:val="es-ES" w:eastAsia="en-US"/>
+        </w:rPr>
       </w:r>
     </w:p>
     <w:p>
       <w:pPr>
+        <w:pStyle w:val="Normal"/>
+        <w:rPr/>
+      </w:pPr>
+      <w:r>
+        <w:rPr/>
+        <w:t>D-latch</w:t>
+      </w:r>
+    </w:p>
+    <w:p>
+      <w:pPr>
+        <w:pStyle w:val="Normal"/>
         <w:rPr>
           <w:lang w:val="es-ES" w:eastAsia="en-US"/>
         </w:rPr>
       </w:pPr>
       <w:r>
-        <w:rPr>
-          <w:lang w:val="es-ES" w:eastAsia="en-US"/>
-        </w:rPr>
+        <w:rPr/>
         <w:drawing>
-          <wp:inline distT="0" distB="0" distL="0" distR="0" wp14:anchorId="2070BCE4" wp14:editId="55204015">
+          <wp:inline distT="0" distB="0" distL="0" distR="0">
             <wp:extent cx="5731510" cy="3423920"/>
-            <wp:effectExtent l="0" t="0" r="2540" b="5080"/>
-            <wp:docPr id="1128044154" name="Imagen 1" descr="Un dibujo de un pizarrón blanco&#10;&#10;Descripción generada automáticamente con confianza baja"/>
+            <wp:effectExtent l="0" t="0" r="0" b="0"/>
+            <wp:docPr id="5" name="Image3" descr="Un dibujo de un pizarrón blanco&#10;&#10;Descripción generada automáticamente con confianza baja"/>
             <wp:cNvGraphicFramePr>
               <a:graphicFrameLocks xmlns:a="http://schemas.openxmlformats.org/drawingml/2006/main" noChangeAspect="1"/>
             </wp:cNvGraphicFramePr>
@@ -485,16 +439,18 @@
               <a:graphicData uri="http://schemas.openxmlformats.org/drawingml/2006/picture">
                 <pic:pic xmlns:pic="http://schemas.openxmlformats.org/drawingml/2006/picture">
                   <pic:nvPicPr>
-                    <pic:cNvPr id="1128044154" name="Imagen 1" descr="Un dibujo de un pizarrón blanco&#10;&#10;Descripción generada automáticamente con confianza baja"/>
-                    <pic:cNvPicPr/>
+                    <pic:cNvPr id="5" name="Image3" descr="Un dibujo de un pizarrón blanco&#10;&#10;Descripción generada automáticamente con confianza baja"/>
+                    <pic:cNvPicPr>
+                      <a:picLocks noChangeAspect="1" noChangeArrowheads="1"/>
+                    </pic:cNvPicPr>
                   </pic:nvPicPr>
                   <pic:blipFill>
-                    <a:blip r:embed="rId8"/>
+                    <a:blip r:embed="rId6"/>
                     <a:stretch>
                       <a:fillRect/>
                     </a:stretch>
                   </pic:blipFill>
-                  <pic:spPr>
+                  <pic:spPr bwMode="auto">
                     <a:xfrm>
                       <a:off x="0" y="0"/>
                       <a:ext cx="5731510" cy="3423920"/>
@@ -512,8 +468,9 @@
     </w:p>
     <w:p>
       <w:pPr>
-        <w:suppressAutoHyphens w:val="0"/>
-        <w:spacing w:after="160" w:line="278" w:lineRule="auto"/>
+        <w:pStyle w:val="Normal"/>
+        <w:suppressAutoHyphens w:val="false"/>
+        <w:spacing w:lineRule="auto" w:line="276" w:before="0" w:after="160"/>
         <w:rPr>
           <w:lang w:val="es-ES" w:eastAsia="en-US"/>
         </w:rPr>
@@ -522,12 +479,14 @@
         <w:rPr>
           <w:lang w:val="es-ES" w:eastAsia="en-US"/>
         </w:rPr>
+      </w:r>
+      <w:r>
         <w:br w:type="page"/>
       </w:r>
     </w:p>
     <w:p>
       <w:pPr>
-        <w:pStyle w:val="Ttulo2"/>
+        <w:pStyle w:val="Heading2"/>
         <w:rPr>
           <w:color w:val="002060"/>
         </w:rPr>
@@ -536,35 +495,37 @@
         <w:rPr>
           <w:color w:val="002060"/>
         </w:rPr>
-        <w:lastRenderedPageBreak/>
-        <w:t xml:space="preserve">Capture of step 5 simulation and explanations about the waveforms </w:t>
-      </w:r>
-      <w:proofErr w:type="gramStart"/>
-      <w:r>
-        <w:rPr>
-          <w:color w:val="002060"/>
-        </w:rPr>
-        <w:t>showed</w:t>
-      </w:r>
-      <w:proofErr w:type="gramEnd"/>
+        <w:t>Capture of step 5 simulation and explanations about the waveforms showed</w:t>
+      </w:r>
     </w:p>
-    <w:p/>
+    <w:p>
+      <w:pPr>
+        <w:pStyle w:val="Normal"/>
+        <w:rPr/>
+      </w:pPr>
+      <w:r>
+        <w:rPr/>
+      </w:r>
+    </w:p>
     <w:sectPr>
+      <w:type w:val="nextPage"/>
       <w:pgSz w:w="11906" w:h="16838"/>
-      <w:pgMar w:top="1440" w:right="1440" w:bottom="1440" w:left="1440" w:header="708" w:footer="708" w:gutter="0"/>
-      <w:cols w:space="708"/>
-      <w:docGrid w:linePitch="360"/>
+      <w:pgMar w:left="1440" w:right="1440" w:gutter="0" w:header="0" w:top="1440" w:footer="0" w:bottom="1440"/>
+      <w:pgNumType w:fmt="decimal"/>
+      <w:formProt w:val="false"/>
+      <w:textDirection w:val="lrTb"/>
+      <w:docGrid w:type="default" w:linePitch="360" w:charSpace="0"/>
     </w:sectPr>
   </w:body>
 </w:document>
 </file>
 
 <file path=word/styles.xml><?xml version="1.0" encoding="utf-8"?>
-<w:styles xmlns:mc="http://schemas.openxmlformats.org/markup-compatibility/2006" xmlns:r="http://schemas.openxmlformats.org/officeDocument/2006/relationships" xmlns:w="http://schemas.openxmlformats.org/wordprocessingml/2006/main" xmlns:w14="http://schemas.microsoft.com/office/word/2010/wordml" xmlns:w15="http://schemas.microsoft.com/office/word/2012/wordml" xmlns:w16cex="http://schemas.microsoft.com/office/word/2018/wordml/cex" xmlns:w16cid="http://schemas.microsoft.com/office/word/2016/wordml/cid" xmlns:w16="http://schemas.microsoft.com/office/word/2018/wordml" xmlns:w16du="http://schemas.microsoft.com/office/word/2023/wordml/word16du" xmlns:w16sdtdh="http://schemas.microsoft.com/office/word/2020/wordml/sdtdatahash" xmlns:w16se="http://schemas.microsoft.com/office/word/2015/wordml/symex" mc:Ignorable="w14 w15 w16se w16cid w16 w16cex w16sdtdh w16du">
+<w:styles xmlns:w="http://schemas.openxmlformats.org/wordprocessingml/2006/main" xmlns:w14="http://schemas.microsoft.com/office/word/2010/wordml" xmlns:mc="http://schemas.openxmlformats.org/markup-compatibility/2006" mc:Ignorable="w14">
   <w:docDefaults>
     <w:rPrDefault>
       <w:rPr>
-        <w:rFonts w:asciiTheme="minorHAnsi" w:eastAsiaTheme="minorHAnsi" w:hAnsiTheme="minorHAnsi" w:cstheme="minorBidi"/>
+        <w:rFonts w:ascii="Aptos" w:hAnsi="Aptos" w:eastAsia="Aptos" w:cs="" w:asciiTheme="minorHAnsi" w:cstheme="minorBidi" w:eastAsiaTheme="minorHAnsi" w:hAnsiTheme="minorHAnsi"/>
         <w:kern w:val="2"/>
         <w:sz w:val="24"/>
         <w:szCs w:val="24"/>
@@ -574,21 +535,21 @@
     </w:rPrDefault>
     <w:pPrDefault>
       <w:pPr>
-        <w:spacing w:after="160" w:line="278" w:lineRule="auto"/>
+        <w:suppressAutoHyphens w:val="true"/>
       </w:pPr>
     </w:pPrDefault>
   </w:docDefaults>
   <w:latentStyles w:defLockedState="0" w:defUIPriority="99" w:defSemiHidden="0" w:defUnhideWhenUsed="0" w:defQFormat="0" w:count="376">
     <w:lsdException w:name="Normal" w:uiPriority="0" w:qFormat="1"/>
     <w:lsdException w:name="heading 1" w:uiPriority="9" w:qFormat="1"/>
-    <w:lsdException w:name="heading 2" w:semiHidden="1" w:uiPriority="9" w:unhideWhenUsed="1" w:qFormat="1"/>
-    <w:lsdException w:name="heading 3" w:semiHidden="1" w:uiPriority="9" w:unhideWhenUsed="1" w:qFormat="1"/>
-    <w:lsdException w:name="heading 4" w:semiHidden="1" w:uiPriority="9" w:unhideWhenUsed="1" w:qFormat="1"/>
-    <w:lsdException w:name="heading 5" w:semiHidden="1" w:uiPriority="9" w:unhideWhenUsed="1" w:qFormat="1"/>
-    <w:lsdException w:name="heading 6" w:semiHidden="1" w:uiPriority="9" w:unhideWhenUsed="1" w:qFormat="1"/>
-    <w:lsdException w:name="heading 7" w:semiHidden="1" w:uiPriority="9" w:unhideWhenUsed="1" w:qFormat="1"/>
-    <w:lsdException w:name="heading 8" w:semiHidden="1" w:uiPriority="9" w:unhideWhenUsed="1" w:qFormat="1"/>
-    <w:lsdException w:name="heading 9" w:semiHidden="1" w:uiPriority="9" w:unhideWhenUsed="1" w:qFormat="1"/>
+    <w:lsdException w:name="heading 2" w:uiPriority="9" w:semiHidden="1" w:unhideWhenUsed="1" w:qFormat="1"/>
+    <w:lsdException w:name="heading 3" w:uiPriority="9" w:semiHidden="1" w:unhideWhenUsed="1" w:qFormat="1"/>
+    <w:lsdException w:name="heading 4" w:uiPriority="9" w:semiHidden="1" w:unhideWhenUsed="1" w:qFormat="1"/>
+    <w:lsdException w:name="heading 5" w:uiPriority="9" w:semiHidden="1" w:unhideWhenUsed="1" w:qFormat="1"/>
+    <w:lsdException w:name="heading 6" w:uiPriority="9" w:semiHidden="1" w:unhideWhenUsed="1" w:qFormat="1"/>
+    <w:lsdException w:name="heading 7" w:uiPriority="9" w:semiHidden="1" w:unhideWhenUsed="1" w:qFormat="1"/>
+    <w:lsdException w:name="heading 8" w:uiPriority="9" w:semiHidden="1" w:unhideWhenUsed="1" w:qFormat="1"/>
+    <w:lsdException w:name="heading 9" w:uiPriority="9" w:semiHidden="1" w:unhideWhenUsed="1" w:qFormat="1"/>
     <w:lsdException w:name="index 1" w:semiHidden="1" w:unhideWhenUsed="1"/>
     <w:lsdException w:name="index 2" w:semiHidden="1" w:unhideWhenUsed="1"/>
     <w:lsdException w:name="index 3" w:semiHidden="1" w:unhideWhenUsed="1"/>
@@ -598,22 +559,22 @@
     <w:lsdException w:name="index 7" w:semiHidden="1" w:unhideWhenUsed="1"/>
     <w:lsdException w:name="index 8" w:semiHidden="1" w:unhideWhenUsed="1"/>
     <w:lsdException w:name="index 9" w:semiHidden="1" w:unhideWhenUsed="1"/>
-    <w:lsdException w:name="toc 1" w:semiHidden="1" w:uiPriority="39" w:unhideWhenUsed="1"/>
-    <w:lsdException w:name="toc 2" w:semiHidden="1" w:uiPriority="39" w:unhideWhenUsed="1"/>
-    <w:lsdException w:name="toc 3" w:semiHidden="1" w:uiPriority="39" w:unhideWhenUsed="1"/>
-    <w:lsdException w:name="toc 4" w:semiHidden="1" w:uiPriority="39" w:unhideWhenUsed="1"/>
-    <w:lsdException w:name="toc 5" w:semiHidden="1" w:uiPriority="39" w:unhideWhenUsed="1"/>
-    <w:lsdException w:name="toc 6" w:semiHidden="1" w:uiPriority="39" w:unhideWhenUsed="1"/>
-    <w:lsdException w:name="toc 7" w:semiHidden="1" w:uiPriority="39" w:unhideWhenUsed="1"/>
-    <w:lsdException w:name="toc 8" w:semiHidden="1" w:uiPriority="39" w:unhideWhenUsed="1"/>
-    <w:lsdException w:name="toc 9" w:semiHidden="1" w:uiPriority="39" w:unhideWhenUsed="1"/>
+    <w:lsdException w:name="toc 1" w:uiPriority="39" w:semiHidden="1" w:unhideWhenUsed="1"/>
+    <w:lsdException w:name="toc 2" w:uiPriority="39" w:semiHidden="1" w:unhideWhenUsed="1"/>
+    <w:lsdException w:name="toc 3" w:uiPriority="39" w:semiHidden="1" w:unhideWhenUsed="1"/>
+    <w:lsdException w:name="toc 4" w:uiPriority="39" w:semiHidden="1" w:unhideWhenUsed="1"/>
+    <w:lsdException w:name="toc 5" w:uiPriority="39" w:semiHidden="1" w:unhideWhenUsed="1"/>
+    <w:lsdException w:name="toc 6" w:uiPriority="39" w:semiHidden="1" w:unhideWhenUsed="1"/>
+    <w:lsdException w:name="toc 7" w:uiPriority="39" w:semiHidden="1" w:unhideWhenUsed="1"/>
+    <w:lsdException w:name="toc 8" w:uiPriority="39" w:semiHidden="1" w:unhideWhenUsed="1"/>
+    <w:lsdException w:name="toc 9" w:uiPriority="39" w:semiHidden="1" w:unhideWhenUsed="1"/>
     <w:lsdException w:name="Normal Indent" w:semiHidden="1" w:unhideWhenUsed="1"/>
     <w:lsdException w:name="footnote text" w:semiHidden="1" w:unhideWhenUsed="1"/>
     <w:lsdException w:name="annotation text" w:semiHidden="1" w:unhideWhenUsed="1"/>
     <w:lsdException w:name="header" w:semiHidden="1" w:unhideWhenUsed="1"/>
     <w:lsdException w:name="footer" w:semiHidden="1" w:unhideWhenUsed="1"/>
     <w:lsdException w:name="index heading" w:semiHidden="1" w:unhideWhenUsed="1"/>
-    <w:lsdException w:name="caption" w:semiHidden="1" w:uiPriority="35" w:unhideWhenUsed="1" w:qFormat="1"/>
+    <w:lsdException w:name="caption" w:uiPriority="35" w:semiHidden="1" w:unhideWhenUsed="1" w:qFormat="1"/>
     <w:lsdException w:name="table of figures" w:semiHidden="1" w:unhideWhenUsed="1"/>
     <w:lsdException w:name="envelope address" w:semiHidden="1" w:unhideWhenUsed="1"/>
     <w:lsdException w:name="envelope return" w:semiHidden="1" w:unhideWhenUsed="1"/>
@@ -644,7 +605,7 @@
     <w:lsdException w:name="Title" w:uiPriority="10" w:qFormat="1"/>
     <w:lsdException w:name="Closing" w:semiHidden="1" w:unhideWhenUsed="1"/>
     <w:lsdException w:name="Signature" w:semiHidden="1" w:unhideWhenUsed="1"/>
-    <w:lsdException w:name="Default Paragraph Font" w:semiHidden="1" w:uiPriority="1" w:unhideWhenUsed="1"/>
+    <w:lsdException w:name="Default Paragraph Font" w:uiPriority="1" w:semiHidden="1" w:unhideWhenUsed="1"/>
     <w:lsdException w:name="Body Text" w:semiHidden="1" w:unhideWhenUsed="1"/>
     <w:lsdException w:name="Body Text Indent" w:semiHidden="1" w:unhideWhenUsed="1"/>
     <w:lsdException w:name="List Continue" w:semiHidden="1" w:unhideWhenUsed="1"/>
@@ -844,8 +805,8 @@
     <w:lsdException w:name="Subtle Reference" w:uiPriority="31" w:qFormat="1"/>
     <w:lsdException w:name="Intense Reference" w:uiPriority="32" w:qFormat="1"/>
     <w:lsdException w:name="Book Title" w:uiPriority="33" w:qFormat="1"/>
-    <w:lsdException w:name="Bibliography" w:semiHidden="1" w:uiPriority="37" w:unhideWhenUsed="1"/>
-    <w:lsdException w:name="TOC Heading" w:semiHidden="1" w:uiPriority="39" w:unhideWhenUsed="1" w:qFormat="1"/>
+    <w:lsdException w:name="Bibliography" w:uiPriority="37" w:semiHidden="1" w:unhideWhenUsed="1"/>
+    <w:lsdException w:name="TOC Heading" w:uiPriority="39" w:semiHidden="1" w:unhideWhenUsed="1" w:qFormat="1"/>
     <w:lsdException w:name="Plain Table 1" w:uiPriority="41"/>
     <w:lsdException w:name="Plain Table 2" w:uiPriority="42"/>
     <w:lsdException w:name="Plain Table 3" w:uiPriority="43"/>
@@ -956,68 +917,72 @@
     <w:lsdException w:name="Unresolved Mention" w:semiHidden="1" w:unhideWhenUsed="1"/>
     <w:lsdException w:name="Smart Link" w:semiHidden="1" w:unhideWhenUsed="1"/>
   </w:latentStyles>
-  <w:style w:type="paragraph" w:default="1" w:styleId="Normal">
+  <w:style w:type="paragraph" w:styleId="Normal" w:default="1">
     <w:name w:val="Normal"/>
     <w:qFormat/>
-    <w:rsid w:val="00101B63"/>
+    <w:rsid w:val="00101b63"/>
     <w:pPr>
-      <w:suppressAutoHyphens/>
-      <w:spacing w:after="0" w:line="276" w:lineRule="auto"/>
+      <w:widowControl/>
+      <w:suppressAutoHyphens w:val="true"/>
+      <w:bidi w:val="0"/>
+      <w:spacing w:lineRule="auto" w:line="276" w:before="0" w:after="0"/>
+      <w:jc w:val="left"/>
     </w:pPr>
     <w:rPr>
-      <w:rFonts w:ascii="Arial" w:eastAsia="Arial" w:hAnsi="Arial" w:cs="Arial"/>
+      <w:rFonts w:ascii="Arial" w:hAnsi="Arial" w:eastAsia="Arial" w:cs="Arial"/>
+      <w:color w:val="auto"/>
       <w:kern w:val="0"/>
       <w:sz w:val="22"/>
       <w:szCs w:val="22"/>
-      <w:lang w:eastAsia="en-GB"/>
+      <w:lang w:eastAsia="en-GB" w:val="en-GB" w:bidi="ar-SA"/>
       <w14:ligatures w14:val="none"/>
     </w:rPr>
   </w:style>
-  <w:style w:type="paragraph" w:styleId="Ttulo1">
-    <w:name w:val="heading 1"/>
+  <w:style w:type="paragraph" w:styleId="Heading1">
+    <w:name w:val="Heading 1"/>
     <w:basedOn w:val="Normal"/>
     <w:next w:val="Normal"/>
     <w:link w:val="Ttulo1Car"/>
     <w:uiPriority w:val="9"/>
     <w:qFormat/>
-    <w:rsid w:val="002E36A9"/>
+    <w:rsid w:val="002e36a9"/>
     <w:pPr>
-      <w:keepNext/>
+      <w:keepNext w:val="true"/>
       <w:keepLines/>
       <w:spacing w:before="360" w:after="80"/>
       <w:outlineLvl w:val="0"/>
     </w:pPr>
     <w:rPr>
-      <w:rFonts w:asciiTheme="majorHAnsi" w:eastAsiaTheme="majorEastAsia" w:hAnsiTheme="majorHAnsi" w:cstheme="majorBidi"/>
-      <w:color w:val="0F4761" w:themeColor="accent1" w:themeShade="BF"/>
+      <w:rFonts w:ascii="Aptos Display" w:hAnsi="Aptos Display" w:eastAsia="" w:cs="" w:asciiTheme="majorHAnsi" w:cstheme="majorBidi" w:eastAsiaTheme="majorEastAsia" w:hAnsiTheme="majorHAnsi"/>
+      <w:color w:val="0F4761" w:themeColor="accent1" w:themeShade="bf"/>
       <w:sz w:val="40"/>
       <w:szCs w:val="40"/>
     </w:rPr>
   </w:style>
-  <w:style w:type="paragraph" w:styleId="Ttulo2">
-    <w:name w:val="heading 2"/>
+  <w:style w:type="paragraph" w:styleId="Heading2">
+    <w:name w:val="Heading 2"/>
     <w:basedOn w:val="Normal"/>
     <w:next w:val="Normal"/>
     <w:link w:val="Ttulo2Car"/>
     <w:uiPriority w:val="9"/>
     <w:unhideWhenUsed/>
     <w:qFormat/>
-    <w:rsid w:val="002E36A9"/>
+    <w:rsid w:val="002e36a9"/>
     <w:pPr>
-      <w:keepNext/>
+      <w:keepNext w:val="true"/>
       <w:keepLines/>
       <w:spacing w:before="160" w:after="80"/>
       <w:outlineLvl w:val="1"/>
     </w:pPr>
     <w:rPr>
-      <w:rFonts w:asciiTheme="majorHAnsi" w:eastAsiaTheme="majorEastAsia" w:hAnsiTheme="majorHAnsi" w:cstheme="majorBidi"/>
-      <w:color w:val="0F4761" w:themeColor="accent1" w:themeShade="BF"/>
+      <w:rFonts w:ascii="Aptos Display" w:hAnsi="Aptos Display" w:eastAsia="" w:cs="" w:asciiTheme="majorHAnsi" w:cstheme="majorBidi" w:eastAsiaTheme="majorEastAsia" w:hAnsiTheme="majorHAnsi"/>
+      <w:color w:val="0F4761" w:themeColor="accent1" w:themeShade="bf"/>
       <w:sz w:val="32"/>
       <w:szCs w:val="32"/>
     </w:rPr>
   </w:style>
-  <w:style w:type="paragraph" w:styleId="Ttulo3">
-    <w:name w:val="heading 3"/>
+  <w:style w:type="paragraph" w:styleId="Heading3">
+    <w:name w:val="Heading 3"/>
     <w:basedOn w:val="Normal"/>
     <w:next w:val="Normal"/>
     <w:link w:val="Ttulo3Car"/>
@@ -1025,22 +990,22 @@
     <w:semiHidden/>
     <w:unhideWhenUsed/>
     <w:qFormat/>
-    <w:rsid w:val="002E36A9"/>
+    <w:rsid w:val="002e36a9"/>
     <w:pPr>
-      <w:keepNext/>
+      <w:keepNext w:val="true"/>
       <w:keepLines/>
       <w:spacing w:before="160" w:after="80"/>
       <w:outlineLvl w:val="2"/>
     </w:pPr>
     <w:rPr>
-      <w:rFonts w:eastAsiaTheme="majorEastAsia" w:cstheme="majorBidi"/>
-      <w:color w:val="0F4761" w:themeColor="accent1" w:themeShade="BF"/>
+      <w:rFonts w:eastAsia="" w:cs="" w:cstheme="majorBidi" w:eastAsiaTheme="majorEastAsia"/>
+      <w:color w:val="0F4761" w:themeColor="accent1" w:themeShade="bf"/>
       <w:sz w:val="28"/>
       <w:szCs w:val="28"/>
     </w:rPr>
   </w:style>
-  <w:style w:type="paragraph" w:styleId="Ttulo4">
-    <w:name w:val="heading 4"/>
+  <w:style w:type="paragraph" w:styleId="Heading4">
+    <w:name w:val="Heading 4"/>
     <w:basedOn w:val="Normal"/>
     <w:next w:val="Normal"/>
     <w:link w:val="Ttulo4Car"/>
@@ -1048,22 +1013,22 @@
     <w:semiHidden/>
     <w:unhideWhenUsed/>
     <w:qFormat/>
-    <w:rsid w:val="002E36A9"/>
+    <w:rsid w:val="002e36a9"/>
     <w:pPr>
-      <w:keepNext/>
+      <w:keepNext w:val="true"/>
       <w:keepLines/>
       <w:spacing w:before="80" w:after="40"/>
       <w:outlineLvl w:val="3"/>
     </w:pPr>
     <w:rPr>
-      <w:rFonts w:eastAsiaTheme="majorEastAsia" w:cstheme="majorBidi"/>
+      <w:rFonts w:eastAsia="" w:cs="" w:cstheme="majorBidi" w:eastAsiaTheme="majorEastAsia"/>
       <w:i/>
       <w:iCs/>
-      <w:color w:val="0F4761" w:themeColor="accent1" w:themeShade="BF"/>
-    </w:rPr>
-  </w:style>
-  <w:style w:type="paragraph" w:styleId="Ttulo5">
-    <w:name w:val="heading 5"/>
+      <w:color w:val="0F4761" w:themeColor="accent1" w:themeShade="bf"/>
+    </w:rPr>
+  </w:style>
+  <w:style w:type="paragraph" w:styleId="Heading5">
+    <w:name w:val="Heading 5"/>
     <w:basedOn w:val="Normal"/>
     <w:next w:val="Normal"/>
     <w:link w:val="Ttulo5Car"/>
@@ -1071,20 +1036,20 @@
     <w:semiHidden/>
     <w:unhideWhenUsed/>
     <w:qFormat/>
-    <w:rsid w:val="002E36A9"/>
+    <w:rsid w:val="002e36a9"/>
     <w:pPr>
-      <w:keepNext/>
+      <w:keepNext w:val="true"/>
       <w:keepLines/>
       <w:spacing w:before="80" w:after="40"/>
       <w:outlineLvl w:val="4"/>
     </w:pPr>
     <w:rPr>
-      <w:rFonts w:eastAsiaTheme="majorEastAsia" w:cstheme="majorBidi"/>
-      <w:color w:val="0F4761" w:themeColor="accent1" w:themeShade="BF"/>
-    </w:rPr>
-  </w:style>
-  <w:style w:type="paragraph" w:styleId="Ttulo6">
-    <w:name w:val="heading 6"/>
+      <w:rFonts w:eastAsia="" w:cs="" w:cstheme="majorBidi" w:eastAsiaTheme="majorEastAsia"/>
+      <w:color w:val="0F4761" w:themeColor="accent1" w:themeShade="bf"/>
+    </w:rPr>
+  </w:style>
+  <w:style w:type="paragraph" w:styleId="Heading6">
+    <w:name w:val="Heading 6"/>
     <w:basedOn w:val="Normal"/>
     <w:next w:val="Normal"/>
     <w:link w:val="Ttulo6Car"/>
@@ -1092,22 +1057,22 @@
     <w:semiHidden/>
     <w:unhideWhenUsed/>
     <w:qFormat/>
-    <w:rsid w:val="002E36A9"/>
+    <w:rsid w:val="002e36a9"/>
     <w:pPr>
-      <w:keepNext/>
+      <w:keepNext w:val="true"/>
       <w:keepLines/>
-      <w:spacing w:before="40"/>
+      <w:spacing w:before="40" w:after="0"/>
       <w:outlineLvl w:val="5"/>
     </w:pPr>
     <w:rPr>
-      <w:rFonts w:eastAsiaTheme="majorEastAsia" w:cstheme="majorBidi"/>
+      <w:rFonts w:eastAsia="" w:cs="" w:cstheme="majorBidi" w:eastAsiaTheme="majorEastAsia"/>
       <w:i/>
       <w:iCs/>
-      <w:color w:val="595959" w:themeColor="text1" w:themeTint="A6"/>
-    </w:rPr>
-  </w:style>
-  <w:style w:type="paragraph" w:styleId="Ttulo7">
-    <w:name w:val="heading 7"/>
+      <w:color w:val="595959" w:themeColor="text1" w:themeTint="a6"/>
+    </w:rPr>
+  </w:style>
+  <w:style w:type="paragraph" w:styleId="Heading7">
+    <w:name w:val="Heading 7"/>
     <w:basedOn w:val="Normal"/>
     <w:next w:val="Normal"/>
     <w:link w:val="Ttulo7Car"/>
@@ -1115,20 +1080,20 @@
     <w:semiHidden/>
     <w:unhideWhenUsed/>
     <w:qFormat/>
-    <w:rsid w:val="002E36A9"/>
+    <w:rsid w:val="002e36a9"/>
     <w:pPr>
-      <w:keepNext/>
+      <w:keepNext w:val="true"/>
       <w:keepLines/>
-      <w:spacing w:before="40"/>
+      <w:spacing w:before="40" w:after="0"/>
       <w:outlineLvl w:val="6"/>
     </w:pPr>
     <w:rPr>
-      <w:rFonts w:eastAsiaTheme="majorEastAsia" w:cstheme="majorBidi"/>
-      <w:color w:val="595959" w:themeColor="text1" w:themeTint="A6"/>
-    </w:rPr>
-  </w:style>
-  <w:style w:type="paragraph" w:styleId="Ttulo8">
-    <w:name w:val="heading 8"/>
+      <w:rFonts w:eastAsia="" w:cs="" w:cstheme="majorBidi" w:eastAsiaTheme="majorEastAsia"/>
+      <w:color w:val="595959" w:themeColor="text1" w:themeTint="a6"/>
+    </w:rPr>
+  </w:style>
+  <w:style w:type="paragraph" w:styleId="Heading8">
+    <w:name w:val="Heading 8"/>
     <w:basedOn w:val="Normal"/>
     <w:next w:val="Normal"/>
     <w:link w:val="Ttulo8Car"/>
@@ -1136,21 +1101,21 @@
     <w:semiHidden/>
     <w:unhideWhenUsed/>
     <w:qFormat/>
-    <w:rsid w:val="002E36A9"/>
+    <w:rsid w:val="002e36a9"/>
     <w:pPr>
-      <w:keepNext/>
+      <w:keepNext w:val="true"/>
       <w:keepLines/>
       <w:outlineLvl w:val="7"/>
     </w:pPr>
     <w:rPr>
-      <w:rFonts w:eastAsiaTheme="majorEastAsia" w:cstheme="majorBidi"/>
+      <w:rFonts w:eastAsia="" w:cs="" w:cstheme="majorBidi" w:eastAsiaTheme="majorEastAsia"/>
       <w:i/>
       <w:iCs/>
-      <w:color w:val="272727" w:themeColor="text1" w:themeTint="D8"/>
-    </w:rPr>
-  </w:style>
-  <w:style w:type="paragraph" w:styleId="Ttulo9">
-    <w:name w:val="heading 9"/>
+      <w:color w:val="272727" w:themeColor="text1" w:themeTint="d8"/>
+    </w:rPr>
+  </w:style>
+  <w:style w:type="paragraph" w:styleId="Heading9">
+    <w:name w:val="Heading 9"/>
     <w:basedOn w:val="Normal"/>
     <w:next w:val="Normal"/>
     <w:link w:val="Ttulo9Car"/>
@@ -1158,22 +1123,389 @@
     <w:semiHidden/>
     <w:unhideWhenUsed/>
     <w:qFormat/>
-    <w:rsid w:val="002E36A9"/>
+    <w:rsid w:val="002e36a9"/>
     <w:pPr>
-      <w:keepNext/>
+      <w:keepNext w:val="true"/>
       <w:keepLines/>
       <w:outlineLvl w:val="8"/>
     </w:pPr>
     <w:rPr>
-      <w:rFonts w:eastAsiaTheme="majorEastAsia" w:cstheme="majorBidi"/>
-      <w:color w:val="272727" w:themeColor="text1" w:themeTint="D8"/>
-    </w:rPr>
-  </w:style>
-  <w:style w:type="character" w:default="1" w:styleId="Fuentedeprrafopredeter">
+      <w:rFonts w:eastAsia="" w:cs="" w:cstheme="majorBidi" w:eastAsiaTheme="majorEastAsia"/>
+      <w:color w:val="272727" w:themeColor="text1" w:themeTint="d8"/>
+    </w:rPr>
+  </w:style>
+  <w:style w:type="character" w:styleId="DefaultParagraphFont" w:default="1">
     <w:name w:val="Default Paragraph Font"/>
     <w:uiPriority w:val="1"/>
     <w:semiHidden/>
     <w:unhideWhenUsed/>
+    <w:qFormat/>
+    <w:rPr/>
+  </w:style>
+  <w:style w:type="character" w:styleId="Ttulo1Car" w:customStyle="1">
+    <w:name w:val="Título 1 Car"/>
+    <w:basedOn w:val="DefaultParagraphFont"/>
+    <w:link w:val="Heading1"/>
+    <w:uiPriority w:val="9"/>
+    <w:qFormat/>
+    <w:rsid w:val="002e36a9"/>
+    <w:rPr>
+      <w:rFonts w:ascii="Aptos Display" w:hAnsi="Aptos Display" w:eastAsia="" w:cs="" w:asciiTheme="majorHAnsi" w:cstheme="majorBidi" w:eastAsiaTheme="majorEastAsia" w:hAnsiTheme="majorHAnsi"/>
+      <w:color w:val="0F4761" w:themeColor="accent1" w:themeShade="bf"/>
+      <w:sz w:val="40"/>
+      <w:szCs w:val="40"/>
+    </w:rPr>
+  </w:style>
+  <w:style w:type="character" w:styleId="Ttulo2Car" w:customStyle="1">
+    <w:name w:val="Título 2 Car"/>
+    <w:basedOn w:val="DefaultParagraphFont"/>
+    <w:link w:val="Heading2"/>
+    <w:uiPriority w:val="9"/>
+    <w:qFormat/>
+    <w:rsid w:val="002e36a9"/>
+    <w:rPr>
+      <w:rFonts w:ascii="Aptos Display" w:hAnsi="Aptos Display" w:eastAsia="" w:cs="" w:asciiTheme="majorHAnsi" w:cstheme="majorBidi" w:eastAsiaTheme="majorEastAsia" w:hAnsiTheme="majorHAnsi"/>
+      <w:color w:val="0F4761" w:themeColor="accent1" w:themeShade="bf"/>
+      <w:sz w:val="32"/>
+      <w:szCs w:val="32"/>
+    </w:rPr>
+  </w:style>
+  <w:style w:type="character" w:styleId="Ttulo3Car" w:customStyle="1">
+    <w:name w:val="Título 3 Car"/>
+    <w:basedOn w:val="DefaultParagraphFont"/>
+    <w:link w:val="Heading3"/>
+    <w:uiPriority w:val="9"/>
+    <w:semiHidden/>
+    <w:qFormat/>
+    <w:rsid w:val="002e36a9"/>
+    <w:rPr>
+      <w:rFonts w:eastAsia="" w:cs="" w:cstheme="majorBidi" w:eastAsiaTheme="majorEastAsia"/>
+      <w:color w:val="0F4761" w:themeColor="accent1" w:themeShade="bf"/>
+      <w:sz w:val="28"/>
+      <w:szCs w:val="28"/>
+    </w:rPr>
+  </w:style>
+  <w:style w:type="character" w:styleId="Ttulo4Car" w:customStyle="1">
+    <w:name w:val="Título 4 Car"/>
+    <w:basedOn w:val="DefaultParagraphFont"/>
+    <w:link w:val="Heading4"/>
+    <w:uiPriority w:val="9"/>
+    <w:semiHidden/>
+    <w:qFormat/>
+    <w:rsid w:val="002e36a9"/>
+    <w:rPr>
+      <w:rFonts w:eastAsia="" w:cs="" w:cstheme="majorBidi" w:eastAsiaTheme="majorEastAsia"/>
+      <w:i/>
+      <w:iCs/>
+      <w:color w:val="0F4761" w:themeColor="accent1" w:themeShade="bf"/>
+    </w:rPr>
+  </w:style>
+  <w:style w:type="character" w:styleId="Ttulo5Car" w:customStyle="1">
+    <w:name w:val="Título 5 Car"/>
+    <w:basedOn w:val="DefaultParagraphFont"/>
+    <w:link w:val="Heading5"/>
+    <w:uiPriority w:val="9"/>
+    <w:semiHidden/>
+    <w:qFormat/>
+    <w:rsid w:val="002e36a9"/>
+    <w:rPr>
+      <w:rFonts w:eastAsia="" w:cs="" w:cstheme="majorBidi" w:eastAsiaTheme="majorEastAsia"/>
+      <w:color w:val="0F4761" w:themeColor="accent1" w:themeShade="bf"/>
+    </w:rPr>
+  </w:style>
+  <w:style w:type="character" w:styleId="Ttulo6Car" w:customStyle="1">
+    <w:name w:val="Título 6 Car"/>
+    <w:basedOn w:val="DefaultParagraphFont"/>
+    <w:link w:val="Heading6"/>
+    <w:uiPriority w:val="9"/>
+    <w:semiHidden/>
+    <w:qFormat/>
+    <w:rsid w:val="002e36a9"/>
+    <w:rPr>
+      <w:rFonts w:eastAsia="" w:cs="" w:cstheme="majorBidi" w:eastAsiaTheme="majorEastAsia"/>
+      <w:i/>
+      <w:iCs/>
+      <w:color w:val="595959" w:themeColor="text1" w:themeTint="a6"/>
+    </w:rPr>
+  </w:style>
+  <w:style w:type="character" w:styleId="Ttulo7Car" w:customStyle="1">
+    <w:name w:val="Título 7 Car"/>
+    <w:basedOn w:val="DefaultParagraphFont"/>
+    <w:link w:val="Heading7"/>
+    <w:uiPriority w:val="9"/>
+    <w:semiHidden/>
+    <w:qFormat/>
+    <w:rsid w:val="002e36a9"/>
+    <w:rPr>
+      <w:rFonts w:eastAsia="" w:cs="" w:cstheme="majorBidi" w:eastAsiaTheme="majorEastAsia"/>
+      <w:color w:val="595959" w:themeColor="text1" w:themeTint="a6"/>
+    </w:rPr>
+  </w:style>
+  <w:style w:type="character" w:styleId="Ttulo8Car" w:customStyle="1">
+    <w:name w:val="Título 8 Car"/>
+    <w:basedOn w:val="DefaultParagraphFont"/>
+    <w:link w:val="Heading8"/>
+    <w:uiPriority w:val="9"/>
+    <w:semiHidden/>
+    <w:qFormat/>
+    <w:rsid w:val="002e36a9"/>
+    <w:rPr>
+      <w:rFonts w:eastAsia="" w:cs="" w:cstheme="majorBidi" w:eastAsiaTheme="majorEastAsia"/>
+      <w:i/>
+      <w:iCs/>
+      <w:color w:val="272727" w:themeColor="text1" w:themeTint="d8"/>
+    </w:rPr>
+  </w:style>
+  <w:style w:type="character" w:styleId="Ttulo9Car" w:customStyle="1">
+    <w:name w:val="Título 9 Car"/>
+    <w:basedOn w:val="DefaultParagraphFont"/>
+    <w:link w:val="Heading9"/>
+    <w:uiPriority w:val="9"/>
+    <w:semiHidden/>
+    <w:qFormat/>
+    <w:rsid w:val="002e36a9"/>
+    <w:rPr>
+      <w:rFonts w:eastAsia="" w:cs="" w:cstheme="majorBidi" w:eastAsiaTheme="majorEastAsia"/>
+      <w:color w:val="272727" w:themeColor="text1" w:themeTint="d8"/>
+    </w:rPr>
+  </w:style>
+  <w:style w:type="character" w:styleId="TtuloCar" w:customStyle="1">
+    <w:name w:val="Título Car"/>
+    <w:basedOn w:val="DefaultParagraphFont"/>
+    <w:link w:val="Title"/>
+    <w:uiPriority w:val="10"/>
+    <w:qFormat/>
+    <w:rsid w:val="002e36a9"/>
+    <w:rPr>
+      <w:rFonts w:ascii="Aptos Display" w:hAnsi="Aptos Display" w:eastAsia="" w:cs="" w:asciiTheme="majorHAnsi" w:cstheme="majorBidi" w:eastAsiaTheme="majorEastAsia" w:hAnsiTheme="majorHAnsi"/>
+      <w:spacing w:val="-10"/>
+      <w:kern w:val="2"/>
+      <w:sz w:val="56"/>
+      <w:szCs w:val="56"/>
+    </w:rPr>
+  </w:style>
+  <w:style w:type="character" w:styleId="SubttuloCar" w:customStyle="1">
+    <w:name w:val="Subtítulo Car"/>
+    <w:basedOn w:val="DefaultParagraphFont"/>
+    <w:link w:val="Subtitle"/>
+    <w:uiPriority w:val="11"/>
+    <w:qFormat/>
+    <w:rsid w:val="002e36a9"/>
+    <w:rPr>
+      <w:rFonts w:eastAsia="" w:cs="" w:cstheme="majorBidi" w:eastAsiaTheme="majorEastAsia"/>
+      <w:color w:val="595959" w:themeColor="text1" w:themeTint="a6"/>
+      <w:spacing w:val="15"/>
+      <w:sz w:val="28"/>
+      <w:szCs w:val="28"/>
+    </w:rPr>
+  </w:style>
+  <w:style w:type="character" w:styleId="CitaCar" w:customStyle="1">
+    <w:name w:val="Cita Car"/>
+    <w:basedOn w:val="DefaultParagraphFont"/>
+    <w:link w:val="Quote"/>
+    <w:uiPriority w:val="29"/>
+    <w:qFormat/>
+    <w:rsid w:val="002e36a9"/>
+    <w:rPr>
+      <w:i/>
+      <w:iCs/>
+      <w:color w:val="404040" w:themeColor="text1" w:themeTint="bf"/>
+    </w:rPr>
+  </w:style>
+  <w:style w:type="character" w:styleId="IntenseEmphasis">
+    <w:name w:val="Intense Emphasis"/>
+    <w:basedOn w:val="DefaultParagraphFont"/>
+    <w:uiPriority w:val="21"/>
+    <w:qFormat/>
+    <w:rsid w:val="002e36a9"/>
+    <w:rPr>
+      <w:i/>
+      <w:iCs/>
+      <w:color w:val="0F4761" w:themeColor="accent1" w:themeShade="bf"/>
+    </w:rPr>
+  </w:style>
+  <w:style w:type="character" w:styleId="CitadestacadaCar" w:customStyle="1">
+    <w:name w:val="Cita destacada Car"/>
+    <w:basedOn w:val="DefaultParagraphFont"/>
+    <w:link w:val="IntenseQuote"/>
+    <w:uiPriority w:val="30"/>
+    <w:qFormat/>
+    <w:rsid w:val="002e36a9"/>
+    <w:rPr>
+      <w:i/>
+      <w:iCs/>
+      <w:color w:val="0F4761" w:themeColor="accent1" w:themeShade="bf"/>
+    </w:rPr>
+  </w:style>
+  <w:style w:type="character" w:styleId="IntenseReference">
+    <w:name w:val="Intense Reference"/>
+    <w:basedOn w:val="DefaultParagraphFont"/>
+    <w:uiPriority w:val="32"/>
+    <w:qFormat/>
+    <w:rsid w:val="002e36a9"/>
+    <w:rPr>
+      <w:b/>
+      <w:bCs/>
+      <w:smallCaps/>
+      <w:color w:val="0F4761" w:themeColor="accent1" w:themeShade="bf"/>
+      <w:spacing w:val="5"/>
+    </w:rPr>
+  </w:style>
+  <w:style w:type="paragraph" w:styleId="Heading">
+    <w:name w:val="Heading"/>
+    <w:basedOn w:val="Normal"/>
+    <w:next w:val="TextBody"/>
+    <w:qFormat/>
+    <w:pPr>
+      <w:keepNext w:val="true"/>
+      <w:spacing w:before="240" w:after="120"/>
+    </w:pPr>
+    <w:rPr>
+      <w:rFonts w:ascii="Liberation Sans" w:hAnsi="Liberation Sans" w:eastAsia="Unifont" w:cs="FreeSans"/>
+      <w:sz w:val="28"/>
+      <w:szCs w:val="28"/>
+    </w:rPr>
+  </w:style>
+  <w:style w:type="paragraph" w:styleId="TextBody">
+    <w:name w:val="Body Text"/>
+    <w:basedOn w:val="Normal"/>
+    <w:pPr>
+      <w:spacing w:lineRule="auto" w:line="276" w:before="0" w:after="140"/>
+    </w:pPr>
+    <w:rPr/>
+  </w:style>
+  <w:style w:type="paragraph" w:styleId="List">
+    <w:name w:val="List"/>
+    <w:basedOn w:val="TextBody"/>
+    <w:pPr/>
+    <w:rPr>
+      <w:rFonts w:cs="FreeSans"/>
+    </w:rPr>
+  </w:style>
+  <w:style w:type="paragraph" w:styleId="Caption">
+    <w:name w:val="Caption"/>
+    <w:basedOn w:val="Normal"/>
+    <w:qFormat/>
+    <w:pPr>
+      <w:suppressLineNumbers/>
+      <w:spacing w:before="120" w:after="120"/>
+    </w:pPr>
+    <w:rPr>
+      <w:rFonts w:cs="FreeSans"/>
+      <w:i/>
+      <w:iCs/>
+      <w:sz w:val="24"/>
+      <w:szCs w:val="24"/>
+    </w:rPr>
+  </w:style>
+  <w:style w:type="paragraph" w:styleId="Index">
+    <w:name w:val="Index"/>
+    <w:basedOn w:val="Normal"/>
+    <w:qFormat/>
+    <w:pPr>
+      <w:suppressLineNumbers/>
+    </w:pPr>
+    <w:rPr>
+      <w:rFonts w:cs="FreeSans"/>
+    </w:rPr>
+  </w:style>
+  <w:style w:type="paragraph" w:styleId="Title">
+    <w:name w:val="Title"/>
+    <w:basedOn w:val="Normal"/>
+    <w:next w:val="Normal"/>
+    <w:link w:val="TtuloCar"/>
+    <w:uiPriority w:val="10"/>
+    <w:qFormat/>
+    <w:rsid w:val="002e36a9"/>
+    <w:pPr>
+      <w:spacing w:lineRule="auto" w:line="240" w:before="0" w:after="80"/>
+      <w:contextualSpacing/>
+    </w:pPr>
+    <w:rPr>
+      <w:rFonts w:ascii="Aptos Display" w:hAnsi="Aptos Display" w:eastAsia="" w:cs="" w:asciiTheme="majorHAnsi" w:cstheme="majorBidi" w:eastAsiaTheme="majorEastAsia" w:hAnsiTheme="majorHAnsi"/>
+      <w:spacing w:val="-10"/>
+      <w:kern w:val="2"/>
+      <w:sz w:val="56"/>
+      <w:szCs w:val="56"/>
+    </w:rPr>
+  </w:style>
+  <w:style w:type="paragraph" w:styleId="Subtitle">
+    <w:name w:val="Subtitle"/>
+    <w:basedOn w:val="Normal"/>
+    <w:next w:val="Normal"/>
+    <w:link w:val="SubttuloCar"/>
+    <w:uiPriority w:val="11"/>
+    <w:qFormat/>
+    <w:rsid w:val="002e36a9"/>
+    <w:pPr/>
+    <w:rPr>
+      <w:rFonts w:eastAsia="" w:cs="" w:cstheme="majorBidi" w:eastAsiaTheme="majorEastAsia"/>
+      <w:color w:val="595959" w:themeColor="text1" w:themeTint="a6"/>
+      <w:spacing w:val="15"/>
+      <w:sz w:val="28"/>
+      <w:szCs w:val="28"/>
+    </w:rPr>
+  </w:style>
+  <w:style w:type="paragraph" w:styleId="Quote">
+    <w:name w:val="Quote"/>
+    <w:basedOn w:val="Normal"/>
+    <w:next w:val="Normal"/>
+    <w:link w:val="CitaCar"/>
+    <w:uiPriority w:val="29"/>
+    <w:qFormat/>
+    <w:rsid w:val="002e36a9"/>
+    <w:pPr>
+      <w:spacing w:before="160" w:after="0"/>
+      <w:jc w:val="center"/>
+    </w:pPr>
+    <w:rPr>
+      <w:i/>
+      <w:iCs/>
+      <w:color w:val="404040" w:themeColor="text1" w:themeTint="bf"/>
+    </w:rPr>
+  </w:style>
+  <w:style w:type="paragraph" w:styleId="ListParagraph">
+    <w:name w:val="List Paragraph"/>
+    <w:basedOn w:val="Normal"/>
+    <w:uiPriority w:val="34"/>
+    <w:qFormat/>
+    <w:rsid w:val="002e36a9"/>
+    <w:pPr>
+      <w:spacing w:before="0" w:after="0"/>
+      <w:ind w:left="720" w:hanging="0"/>
+      <w:contextualSpacing/>
+    </w:pPr>
+    <w:rPr/>
+  </w:style>
+  <w:style w:type="paragraph" w:styleId="IntenseQuote">
+    <w:name w:val="Intense Quote"/>
+    <w:basedOn w:val="Normal"/>
+    <w:next w:val="Normal"/>
+    <w:link w:val="CitadestacadaCar"/>
+    <w:uiPriority w:val="30"/>
+    <w:qFormat/>
+    <w:rsid w:val="002e36a9"/>
+    <w:pPr>
+      <w:pBdr>
+        <w:top w:val="single" w:sz="4" w:space="10" w:color="0F4761"/>
+        <w:bottom w:val="single" w:sz="4" w:space="10" w:color="0F4761"/>
+      </w:pBdr>
+      <w:spacing w:before="360" w:after="360"/>
+      <w:ind w:left="864" w:right="864" w:hanging="0"/>
+      <w:jc w:val="center"/>
+    </w:pPr>
+    <w:rPr>
+      <w:i/>
+      <w:iCs/>
+      <w:color w:val="0F4761" w:themeColor="accent1" w:themeShade="bf"/>
+    </w:rPr>
+  </w:style>
+  <w:style w:type="numbering" w:styleId="NoList" w:default="1">
+    <w:name w:val="No List"/>
+    <w:uiPriority w:val="99"/>
+    <w:semiHidden/>
+    <w:unhideWhenUsed/>
+    <w:qFormat/>
   </w:style>
   <w:style w:type="table" w:default="1" w:styleId="Tablanormal">
     <w:name w:val="Normal Table"/>
@@ -1181,7 +1513,6 @@
     <w:semiHidden/>
     <w:unhideWhenUsed/>
     <w:tblPr>
-      <w:tblInd w:w="0" w:type="dxa"/>
       <w:tblCellMar>
         <w:top w:w="0" w:type="dxa"/>
         <w:left w:w="108" w:type="dxa"/>
@@ -1189,301 +1520,6 @@
         <w:right w:w="108" w:type="dxa"/>
       </w:tblCellMar>
     </w:tblPr>
-  </w:style>
-  <w:style w:type="numbering" w:default="1" w:styleId="Sinlista">
-    <w:name w:val="No List"/>
-    <w:uiPriority w:val="99"/>
-    <w:semiHidden/>
-    <w:unhideWhenUsed/>
-  </w:style>
-  <w:style w:type="character" w:customStyle="1" w:styleId="Ttulo1Car">
-    <w:name w:val="Título 1 Car"/>
-    <w:basedOn w:val="Fuentedeprrafopredeter"/>
-    <w:link w:val="Ttulo1"/>
-    <w:uiPriority w:val="9"/>
-    <w:rsid w:val="002E36A9"/>
-    <w:rPr>
-      <w:rFonts w:asciiTheme="majorHAnsi" w:eastAsiaTheme="majorEastAsia" w:hAnsiTheme="majorHAnsi" w:cstheme="majorBidi"/>
-      <w:color w:val="0F4761" w:themeColor="accent1" w:themeShade="BF"/>
-      <w:sz w:val="40"/>
-      <w:szCs w:val="40"/>
-    </w:rPr>
-  </w:style>
-  <w:style w:type="character" w:customStyle="1" w:styleId="Ttulo2Car">
-    <w:name w:val="Título 2 Car"/>
-    <w:basedOn w:val="Fuentedeprrafopredeter"/>
-    <w:link w:val="Ttulo2"/>
-    <w:uiPriority w:val="9"/>
-    <w:rsid w:val="002E36A9"/>
-    <w:rPr>
-      <w:rFonts w:asciiTheme="majorHAnsi" w:eastAsiaTheme="majorEastAsia" w:hAnsiTheme="majorHAnsi" w:cstheme="majorBidi"/>
-      <w:color w:val="0F4761" w:themeColor="accent1" w:themeShade="BF"/>
-      <w:sz w:val="32"/>
-      <w:szCs w:val="32"/>
-    </w:rPr>
-  </w:style>
-  <w:style w:type="character" w:customStyle="1" w:styleId="Ttulo3Car">
-    <w:name w:val="Título 3 Car"/>
-    <w:basedOn w:val="Fuentedeprrafopredeter"/>
-    <w:link w:val="Ttulo3"/>
-    <w:uiPriority w:val="9"/>
-    <w:semiHidden/>
-    <w:rsid w:val="002E36A9"/>
-    <w:rPr>
-      <w:rFonts w:eastAsiaTheme="majorEastAsia" w:cstheme="majorBidi"/>
-      <w:color w:val="0F4761" w:themeColor="accent1" w:themeShade="BF"/>
-      <w:sz w:val="28"/>
-      <w:szCs w:val="28"/>
-    </w:rPr>
-  </w:style>
-  <w:style w:type="character" w:customStyle="1" w:styleId="Ttulo4Car">
-    <w:name w:val="Título 4 Car"/>
-    <w:basedOn w:val="Fuentedeprrafopredeter"/>
-    <w:link w:val="Ttulo4"/>
-    <w:uiPriority w:val="9"/>
-    <w:semiHidden/>
-    <w:rsid w:val="002E36A9"/>
-    <w:rPr>
-      <w:rFonts w:eastAsiaTheme="majorEastAsia" w:cstheme="majorBidi"/>
-      <w:i/>
-      <w:iCs/>
-      <w:color w:val="0F4761" w:themeColor="accent1" w:themeShade="BF"/>
-    </w:rPr>
-  </w:style>
-  <w:style w:type="character" w:customStyle="1" w:styleId="Ttulo5Car">
-    <w:name w:val="Título 5 Car"/>
-    <w:basedOn w:val="Fuentedeprrafopredeter"/>
-    <w:link w:val="Ttulo5"/>
-    <w:uiPriority w:val="9"/>
-    <w:semiHidden/>
-    <w:rsid w:val="002E36A9"/>
-    <w:rPr>
-      <w:rFonts w:eastAsiaTheme="majorEastAsia" w:cstheme="majorBidi"/>
-      <w:color w:val="0F4761" w:themeColor="accent1" w:themeShade="BF"/>
-    </w:rPr>
-  </w:style>
-  <w:style w:type="character" w:customStyle="1" w:styleId="Ttulo6Car">
-    <w:name w:val="Título 6 Car"/>
-    <w:basedOn w:val="Fuentedeprrafopredeter"/>
-    <w:link w:val="Ttulo6"/>
-    <w:uiPriority w:val="9"/>
-    <w:semiHidden/>
-    <w:rsid w:val="002E36A9"/>
-    <w:rPr>
-      <w:rFonts w:eastAsiaTheme="majorEastAsia" w:cstheme="majorBidi"/>
-      <w:i/>
-      <w:iCs/>
-      <w:color w:val="595959" w:themeColor="text1" w:themeTint="A6"/>
-    </w:rPr>
-  </w:style>
-  <w:style w:type="character" w:customStyle="1" w:styleId="Ttulo7Car">
-    <w:name w:val="Título 7 Car"/>
-    <w:basedOn w:val="Fuentedeprrafopredeter"/>
-    <w:link w:val="Ttulo7"/>
-    <w:uiPriority w:val="9"/>
-    <w:semiHidden/>
-    <w:rsid w:val="002E36A9"/>
-    <w:rPr>
-      <w:rFonts w:eastAsiaTheme="majorEastAsia" w:cstheme="majorBidi"/>
-      <w:color w:val="595959" w:themeColor="text1" w:themeTint="A6"/>
-    </w:rPr>
-  </w:style>
-  <w:style w:type="character" w:customStyle="1" w:styleId="Ttulo8Car">
-    <w:name w:val="Título 8 Car"/>
-    <w:basedOn w:val="Fuentedeprrafopredeter"/>
-    <w:link w:val="Ttulo8"/>
-    <w:uiPriority w:val="9"/>
-    <w:semiHidden/>
-    <w:rsid w:val="002E36A9"/>
-    <w:rPr>
-      <w:rFonts w:eastAsiaTheme="majorEastAsia" w:cstheme="majorBidi"/>
-      <w:i/>
-      <w:iCs/>
-      <w:color w:val="272727" w:themeColor="text1" w:themeTint="D8"/>
-    </w:rPr>
-  </w:style>
-  <w:style w:type="character" w:customStyle="1" w:styleId="Ttulo9Car">
-    <w:name w:val="Título 9 Car"/>
-    <w:basedOn w:val="Fuentedeprrafopredeter"/>
-    <w:link w:val="Ttulo9"/>
-    <w:uiPriority w:val="9"/>
-    <w:semiHidden/>
-    <w:rsid w:val="002E36A9"/>
-    <w:rPr>
-      <w:rFonts w:eastAsiaTheme="majorEastAsia" w:cstheme="majorBidi"/>
-      <w:color w:val="272727" w:themeColor="text1" w:themeTint="D8"/>
-    </w:rPr>
-  </w:style>
-  <w:style w:type="paragraph" w:styleId="Ttulo">
-    <w:name w:val="Title"/>
-    <w:basedOn w:val="Normal"/>
-    <w:next w:val="Normal"/>
-    <w:link w:val="TtuloCar"/>
-    <w:uiPriority w:val="10"/>
-    <w:qFormat/>
-    <w:rsid w:val="002E36A9"/>
-    <w:pPr>
-      <w:spacing w:after="80" w:line="240" w:lineRule="auto"/>
-      <w:contextualSpacing/>
-    </w:pPr>
-    <w:rPr>
-      <w:rFonts w:asciiTheme="majorHAnsi" w:eastAsiaTheme="majorEastAsia" w:hAnsiTheme="majorHAnsi" w:cstheme="majorBidi"/>
-      <w:spacing w:val="-10"/>
-      <w:kern w:val="28"/>
-      <w:sz w:val="56"/>
-      <w:szCs w:val="56"/>
-    </w:rPr>
-  </w:style>
-  <w:style w:type="character" w:customStyle="1" w:styleId="TtuloCar">
-    <w:name w:val="Título Car"/>
-    <w:basedOn w:val="Fuentedeprrafopredeter"/>
-    <w:link w:val="Ttulo"/>
-    <w:uiPriority w:val="10"/>
-    <w:rsid w:val="002E36A9"/>
-    <w:rPr>
-      <w:rFonts w:asciiTheme="majorHAnsi" w:eastAsiaTheme="majorEastAsia" w:hAnsiTheme="majorHAnsi" w:cstheme="majorBidi"/>
-      <w:spacing w:val="-10"/>
-      <w:kern w:val="28"/>
-      <w:sz w:val="56"/>
-      <w:szCs w:val="56"/>
-    </w:rPr>
-  </w:style>
-  <w:style w:type="paragraph" w:styleId="Subttulo">
-    <w:name w:val="Subtitle"/>
-    <w:basedOn w:val="Normal"/>
-    <w:next w:val="Normal"/>
-    <w:link w:val="SubttuloCar"/>
-    <w:uiPriority w:val="11"/>
-    <w:qFormat/>
-    <w:rsid w:val="002E36A9"/>
-    <w:pPr>
-      <w:numPr>
-        <w:ilvl w:val="1"/>
-      </w:numPr>
-    </w:pPr>
-    <w:rPr>
-      <w:rFonts w:eastAsiaTheme="majorEastAsia" w:cstheme="majorBidi"/>
-      <w:color w:val="595959" w:themeColor="text1" w:themeTint="A6"/>
-      <w:spacing w:val="15"/>
-      <w:sz w:val="28"/>
-      <w:szCs w:val="28"/>
-    </w:rPr>
-  </w:style>
-  <w:style w:type="character" w:customStyle="1" w:styleId="SubttuloCar">
-    <w:name w:val="Subtítulo Car"/>
-    <w:basedOn w:val="Fuentedeprrafopredeter"/>
-    <w:link w:val="Subttulo"/>
-    <w:uiPriority w:val="11"/>
-    <w:rsid w:val="002E36A9"/>
-    <w:rPr>
-      <w:rFonts w:eastAsiaTheme="majorEastAsia" w:cstheme="majorBidi"/>
-      <w:color w:val="595959" w:themeColor="text1" w:themeTint="A6"/>
-      <w:spacing w:val="15"/>
-      <w:sz w:val="28"/>
-      <w:szCs w:val="28"/>
-    </w:rPr>
-  </w:style>
-  <w:style w:type="paragraph" w:styleId="Cita">
-    <w:name w:val="Quote"/>
-    <w:basedOn w:val="Normal"/>
-    <w:next w:val="Normal"/>
-    <w:link w:val="CitaCar"/>
-    <w:uiPriority w:val="29"/>
-    <w:qFormat/>
-    <w:rsid w:val="002E36A9"/>
-    <w:pPr>
-      <w:spacing w:before="160"/>
-      <w:jc w:val="center"/>
-    </w:pPr>
-    <w:rPr>
-      <w:i/>
-      <w:iCs/>
-      <w:color w:val="404040" w:themeColor="text1" w:themeTint="BF"/>
-    </w:rPr>
-  </w:style>
-  <w:style w:type="character" w:customStyle="1" w:styleId="CitaCar">
-    <w:name w:val="Cita Car"/>
-    <w:basedOn w:val="Fuentedeprrafopredeter"/>
-    <w:link w:val="Cita"/>
-    <w:uiPriority w:val="29"/>
-    <w:rsid w:val="002E36A9"/>
-    <w:rPr>
-      <w:i/>
-      <w:iCs/>
-      <w:color w:val="404040" w:themeColor="text1" w:themeTint="BF"/>
-    </w:rPr>
-  </w:style>
-  <w:style w:type="paragraph" w:styleId="Prrafodelista">
-    <w:name w:val="List Paragraph"/>
-    <w:basedOn w:val="Normal"/>
-    <w:uiPriority w:val="34"/>
-    <w:qFormat/>
-    <w:rsid w:val="002E36A9"/>
-    <w:pPr>
-      <w:ind w:left="720"/>
-      <w:contextualSpacing/>
-    </w:pPr>
-  </w:style>
-  <w:style w:type="character" w:styleId="nfasisintenso">
-    <w:name w:val="Intense Emphasis"/>
-    <w:basedOn w:val="Fuentedeprrafopredeter"/>
-    <w:uiPriority w:val="21"/>
-    <w:qFormat/>
-    <w:rsid w:val="002E36A9"/>
-    <w:rPr>
-      <w:i/>
-      <w:iCs/>
-      <w:color w:val="0F4761" w:themeColor="accent1" w:themeShade="BF"/>
-    </w:rPr>
-  </w:style>
-  <w:style w:type="paragraph" w:styleId="Citadestacada">
-    <w:name w:val="Intense Quote"/>
-    <w:basedOn w:val="Normal"/>
-    <w:next w:val="Normal"/>
-    <w:link w:val="CitadestacadaCar"/>
-    <w:uiPriority w:val="30"/>
-    <w:qFormat/>
-    <w:rsid w:val="002E36A9"/>
-    <w:pPr>
-      <w:pBdr>
-        <w:top w:val="single" w:sz="4" w:space="10" w:color="0F4761" w:themeColor="accent1" w:themeShade="BF"/>
-        <w:bottom w:val="single" w:sz="4" w:space="10" w:color="0F4761" w:themeColor="accent1" w:themeShade="BF"/>
-      </w:pBdr>
-      <w:spacing w:before="360" w:after="360"/>
-      <w:ind w:left="864" w:right="864"/>
-      <w:jc w:val="center"/>
-    </w:pPr>
-    <w:rPr>
-      <w:i/>
-      <w:iCs/>
-      <w:color w:val="0F4761" w:themeColor="accent1" w:themeShade="BF"/>
-    </w:rPr>
-  </w:style>
-  <w:style w:type="character" w:customStyle="1" w:styleId="CitadestacadaCar">
-    <w:name w:val="Cita destacada Car"/>
-    <w:basedOn w:val="Fuentedeprrafopredeter"/>
-    <w:link w:val="Citadestacada"/>
-    <w:uiPriority w:val="30"/>
-    <w:rsid w:val="002E36A9"/>
-    <w:rPr>
-      <w:i/>
-      <w:iCs/>
-      <w:color w:val="0F4761" w:themeColor="accent1" w:themeShade="BF"/>
-    </w:rPr>
-  </w:style>
-  <w:style w:type="character" w:styleId="Referenciaintensa">
-    <w:name w:val="Intense Reference"/>
-    <w:basedOn w:val="Fuentedeprrafopredeter"/>
-    <w:uiPriority w:val="32"/>
-    <w:qFormat/>
-    <w:rsid w:val="002E36A9"/>
-    <w:rPr>
-      <w:b/>
-      <w:bCs/>
-      <w:smallCaps/>
-      <w:color w:val="0F4761" w:themeColor="accent1" w:themeShade="BF"/>
-      <w:spacing w:val="5"/>
-    </w:rPr>
   </w:style>
 </w:styles>
 </file>

</xml_diff>